<commit_message>
added solar system spawn
doesnt work!!!
velocity bugs out, increments too fast
</commit_message>
<xml_diff>
--- a/RESEARCH DOCUMENT HONS.docx
+++ b/RESEARCH DOCUMENT HONS.docx
@@ -29,15 +29,7 @@
           <w:sz w:val="28"/>
           <w:szCs w:val="28"/>
         </w:rPr>
-        <w:t xml:space="preserve">Fast Multiple </w:t>
-      </w:r>
-      <w:proofErr w:type="gramStart"/>
-      <w:r>
-        <w:rPr>
-          <w:sz w:val="28"/>
-          <w:szCs w:val="28"/>
-        </w:rPr>
-        <w:t>Method</w:t>
+        <w:t>Fast Multiple Method</w:t>
       </w:r>
       <w:r>
         <w:rPr>
@@ -46,38 +38,20 @@
         </w:rPr>
         <w:t xml:space="preserve"> !</w:t>
       </w:r>
-      <w:proofErr w:type="gramEnd"/>
-    </w:p>
-    <w:p>
-      <w:pPr>
-        <w:rPr>
-          <w:sz w:val="28"/>
-          <w:szCs w:val="28"/>
-        </w:rPr>
-      </w:pPr>
-      <w:proofErr w:type="spellStart"/>
-      <w:r>
-        <w:rPr>
-          <w:sz w:val="28"/>
-          <w:szCs w:val="28"/>
-        </w:rPr>
-        <w:t>Verlet</w:t>
-      </w:r>
-      <w:proofErr w:type="spellEnd"/>
-      <w:r>
-        <w:rPr>
-          <w:sz w:val="28"/>
-          <w:szCs w:val="28"/>
-        </w:rPr>
-        <w:t xml:space="preserve"> </w:t>
-      </w:r>
-      <w:proofErr w:type="gramStart"/>
-      <w:r>
-        <w:rPr>
-          <w:sz w:val="28"/>
-          <w:szCs w:val="28"/>
-        </w:rPr>
-        <w:t>integration</w:t>
+    </w:p>
+    <w:p>
+      <w:pPr>
+        <w:rPr>
+          <w:sz w:val="28"/>
+          <w:szCs w:val="28"/>
+        </w:rPr>
+      </w:pPr>
+      <w:r>
+        <w:rPr>
+          <w:sz w:val="28"/>
+          <w:szCs w:val="28"/>
+        </w:rPr>
+        <w:t>Verlet integration</w:t>
       </w:r>
       <w:r>
         <w:rPr>
@@ -86,7 +60,6 @@
         </w:rPr>
         <w:t xml:space="preserve"> !</w:t>
       </w:r>
-      <w:proofErr w:type="gramEnd"/>
     </w:p>
     <w:p>
       <w:pPr>
@@ -107,23 +80,7 @@
           <w:sz w:val="28"/>
           <w:szCs w:val="28"/>
         </w:rPr>
-        <w:t xml:space="preserve">Archie </w:t>
-      </w:r>
-      <w:proofErr w:type="spellStart"/>
-      <w:r>
-        <w:rPr>
-          <w:sz w:val="28"/>
-          <w:szCs w:val="28"/>
-        </w:rPr>
-        <w:t>roy</w:t>
-      </w:r>
-      <w:proofErr w:type="spellEnd"/>
-      <w:r>
-        <w:rPr>
-          <w:sz w:val="28"/>
-          <w:szCs w:val="28"/>
-        </w:rPr>
-        <w:t xml:space="preserve"> orbital motion</w:t>
+        <w:t>Archie roy orbital motion</w:t>
       </w:r>
     </w:p>
     <w:p>
@@ -153,23 +110,7 @@
           <w:sz w:val="32"/>
           <w:szCs w:val="32"/>
         </w:rPr>
-        <w:t>(</w:t>
-      </w:r>
-      <w:proofErr w:type="gramStart"/>
-      <w:r>
-        <w:rPr>
-          <w:sz w:val="32"/>
-          <w:szCs w:val="32"/>
-        </w:rPr>
-        <w:t>insert</w:t>
-      </w:r>
-      <w:proofErr w:type="gramEnd"/>
-      <w:r>
-        <w:rPr>
-          <w:sz w:val="32"/>
-          <w:szCs w:val="32"/>
-        </w:rPr>
-        <w:t xml:space="preserve"> all from proposal)</w:t>
+        <w:t>(insert all from proposal)</w:t>
       </w:r>
     </w:p>
     <w:p>
@@ -274,6 +215,47 @@
           <w:szCs w:val="28"/>
         </w:rPr>
       </w:pPr>
+      <w:hyperlink r:id="rId6" w:history="1">
+        <w:r>
+          <w:rPr>
+            <w:rStyle w:val="Hyperlink"/>
+            <w:sz w:val="28"/>
+            <w:szCs w:val="28"/>
+          </w:rPr>
+          <w:t>https://ssd.jpl.nasa.gov/horizons/app.html#/</w:t>
+        </w:r>
+      </w:hyperlink>
+    </w:p>
+    <w:p>
+      <w:pPr>
+        <w:rPr>
+          <w:sz w:val="28"/>
+          <w:szCs w:val="28"/>
+        </w:rPr>
+      </w:pPr>
+      <w:r>
+        <w:rPr>
+          <w:sz w:val="28"/>
+          <w:szCs w:val="28"/>
+        </w:rPr>
+        <w:t>^got all the mass and positions and velocities there</w:t>
+      </w:r>
+    </w:p>
+    <w:p>
+      <w:pPr>
+        <w:rPr>
+          <w:sz w:val="28"/>
+          <w:szCs w:val="28"/>
+        </w:rPr>
+      </w:pPr>
+    </w:p>
+    <w:p>
+      <w:pPr>
+        <w:rPr>
+          <w:sz w:val="28"/>
+          <w:szCs w:val="28"/>
+        </w:rPr>
+      </w:pPr>
       <w:r>
         <w:rPr>
           <w:sz w:val="28"/>
@@ -297,7 +279,7 @@
           <w:szCs w:val="28"/>
         </w:rPr>
       </w:pPr>
-      <w:hyperlink r:id="rId6" w:anchor="Models" w:history="1">
+      <w:hyperlink r:id="rId7" w:anchor="Models" w:history="1">
         <w:r>
           <w:rPr>
             <w:rStyle w:val="Hyperlink"/>
@@ -320,23 +302,7 @@
           <w:sz w:val="28"/>
           <w:szCs w:val="28"/>
         </w:rPr>
-        <w:t xml:space="preserve">^fandom but </w:t>
-      </w:r>
-      <w:proofErr w:type="gramStart"/>
-      <w:r>
-        <w:rPr>
-          <w:sz w:val="28"/>
-          <w:szCs w:val="28"/>
-        </w:rPr>
-        <w:t>really good</w:t>
-      </w:r>
-      <w:proofErr w:type="gramEnd"/>
-      <w:r>
-        <w:rPr>
-          <w:sz w:val="28"/>
-          <w:szCs w:val="28"/>
-        </w:rPr>
-        <w:t xml:space="preserve">! </w:t>
+        <w:t xml:space="preserve">^fandom but really good! </w:t>
       </w:r>
     </w:p>
     <w:sectPr>

</xml_diff>

<commit_message>
Update RESEARCH DOCUMENT HONS.docx
added link to useful forum about conversion
</commit_message>
<xml_diff>
--- a/RESEARCH DOCUMENT HONS.docx
+++ b/RESEARCH DOCUMENT HONS.docx
@@ -215,7 +215,7 @@
           <w:szCs w:val="28"/>
         </w:rPr>
       </w:pPr>
-      <w:hyperlink r:id="rId6" w:history="1">
+      <w:hyperlink r:id="rId6" w:anchor="/" w:history="1">
         <w:r>
           <w:rPr>
             <w:rStyle w:val="Hyperlink"/>
@@ -248,6 +248,46 @@
           <w:szCs w:val="28"/>
         </w:rPr>
       </w:pPr>
+      <w:hyperlink r:id="rId7" w:history="1">
+        <w:r>
+          <w:rPr>
+            <w:rStyle w:val="Hyperlink"/>
+            <w:sz w:val="28"/>
+            <w:szCs w:val="28"/>
+          </w:rPr>
+          <w:t>https://physics.stackexchange.com/questions/112461/astronomical-constant-in-astronomical-units</w:t>
+        </w:r>
+      </w:hyperlink>
+    </w:p>
+    <w:p>
+      <w:pPr>
+        <w:rPr>
+          <w:sz w:val="28"/>
+          <w:szCs w:val="28"/>
+        </w:rPr>
+      </w:pPr>
+      <w:r>
+        <w:rPr>
+          <w:sz w:val="28"/>
+          <w:szCs w:val="28"/>
+        </w:rPr>
+        <w:t xml:space="preserve">^ </w:t>
+      </w:r>
+    </w:p>
+    <w:p>
+      <w:pPr>
+        <w:rPr>
+          <w:sz w:val="28"/>
+          <w:szCs w:val="28"/>
+        </w:rPr>
+      </w:pPr>
+      <w:r>
+        <w:rPr>
+          <w:sz w:val="28"/>
+          <w:szCs w:val="28"/>
+        </w:rPr>
+        <w:t>Unit issue</w:t>
+      </w:r>
     </w:p>
     <w:p>
       <w:pPr>
@@ -279,7 +319,7 @@
           <w:szCs w:val="28"/>
         </w:rPr>
       </w:pPr>
-      <w:hyperlink r:id="rId7" w:anchor="Models" w:history="1">
+      <w:hyperlink r:id="rId8" w:anchor="Models" w:history="1">
         <w:r>
           <w:rPr>
             <w:rStyle w:val="Hyperlink"/>

</xml_diff>